<commit_message>
Fixing errors in narrative, adding zip file
</commit_message>
<xml_diff>
--- a/Assignment6/Russia and Ukraine War Knowledge Base.docx
+++ b/Assignment6/Russia and Ukraine War Knowledge Base.docx
@@ -48,88 +48,7 @@
         <w:t>We created ‘int_webcrawler.py’, ‘dem_webcrawler.py’, and ‘rep_webcrawler.py’.</w:t>
       </w:r>
       <w:r>
-        <w:t xml:space="preserve"> The first program ‘int.webcrawler.py’ has the starting URL from BBC and crawls/scrapes primarily through international news websites it writes its saved URLs to ‘int_urls.txt’ and saves its scraped text under the directory ‘</w:t>
-      </w:r>
-      <w:proofErr w:type="spellStart"/>
-      <w:r>
-        <w:t>int_urls</w:t>
-      </w:r>
-      <w:proofErr w:type="spellEnd"/>
-      <w:r>
-        <w:t xml:space="preserve">’. The ‘dem_webcrawler.py’ has the starting URL from CNN and crawls/scrapes primarily through the democratic based news </w:t>
-      </w:r>
-      <w:r>
-        <w:t xml:space="preserve">websites it writes its saved </w:t>
-      </w:r>
-      <w:r>
-        <w:t>URLs</w:t>
-      </w:r>
-      <w:r>
-        <w:t xml:space="preserve"> to ‘</w:t>
-      </w:r>
-      <w:r>
-        <w:t>dem</w:t>
-      </w:r>
-      <w:r>
-        <w:t>_urls.txt’ and saves its scraped text under the directory ‘</w:t>
-      </w:r>
-      <w:proofErr w:type="spellStart"/>
-      <w:r>
-        <w:t>dem</w:t>
-      </w:r>
-      <w:r>
-        <w:t>_urls</w:t>
-      </w:r>
-      <w:proofErr w:type="spellEnd"/>
-      <w:r>
-        <w:t>’</w:t>
-      </w:r>
-      <w:r>
-        <w:t xml:space="preserve">. </w:t>
-      </w:r>
-      <w:r>
-        <w:t>The ‘</w:t>
-      </w:r>
-      <w:r>
-        <w:t>rep</w:t>
-      </w:r>
-      <w:r>
-        <w:t xml:space="preserve">_webcrawler.py’ has the starting </w:t>
-      </w:r>
-      <w:r>
-        <w:t>URL</w:t>
-      </w:r>
-      <w:r>
-        <w:t xml:space="preserve"> from CNN and crawls/scrapes primarily through the </w:t>
-      </w:r>
-      <w:r>
-        <w:t>republican</w:t>
-      </w:r>
-      <w:r>
-        <w:t xml:space="preserve"> based news websites it writes its saved </w:t>
-      </w:r>
-      <w:r>
-        <w:t>URLs</w:t>
-      </w:r>
-      <w:r>
-        <w:t xml:space="preserve"> to ‘</w:t>
-      </w:r>
-      <w:r>
-        <w:t>rep</w:t>
-      </w:r>
-      <w:r>
-        <w:t>_urls.txt’ and saves its scraped text under the directory ‘</w:t>
-      </w:r>
-      <w:proofErr w:type="spellStart"/>
-      <w:r>
-        <w:t>rep</w:t>
-      </w:r>
-      <w:r>
-        <w:t>_urls</w:t>
-      </w:r>
-      <w:proofErr w:type="spellEnd"/>
-      <w:r>
-        <w:t>’.</w:t>
+        <w:t xml:space="preserve"> The first program ‘int.webcrawler.py’ has the starting URL from BBC and crawls/scrapes primarily through international news websites it writes its saved URLs to ‘int_urls.txt’ and saves its scraped text under the directory ‘int_urls’. The ‘dem_webcrawler.py’ has the starting URL from CNN and crawls/scrapes primarily through the democratic based news websites it writes its saved URLs to ‘dem_urls.txt’ and saves its scraped text under the directory ‘dem_urls’. The ‘rep_webcrawler.py’ has the starting URL from CNN and crawls/scrapes primarily through the republican based news websites it writes its saved URLs to ‘rep_urls.txt’ and saves its scraped text under the directory ‘rep_urls’.</w:t>
       </w:r>
     </w:p>
     <w:p>
@@ -228,15 +147,7 @@
         <w:t>URL</w:t>
       </w:r>
       <w:r>
-        <w:t xml:space="preserve"> as text, utilize </w:t>
-      </w:r>
-      <w:proofErr w:type="spellStart"/>
-      <w:r>
-        <w:t>BeautifulSoup</w:t>
-      </w:r>
-      <w:proofErr w:type="spellEnd"/>
-      <w:r>
-        <w:t xml:space="preserve"> to then crawl and get all the </w:t>
+        <w:t xml:space="preserve"> as text, utilize BeautifulSoup to then crawl and get all the </w:t>
       </w:r>
       <w:r>
         <w:t>URLs</w:t>
@@ -248,15 +159,7 @@
         <w:t>URL</w:t>
       </w:r>
       <w:r>
-        <w:t>. It will loop through each available link, it will save the link only if it has the terms ‘Ukraine’ or ‘Russia’ and if it doesn’t have websites/terms we don’t want such as ‘google’, ‘subscription’, ‘</w:t>
-      </w:r>
-      <w:proofErr w:type="spellStart"/>
-      <w:r>
-        <w:t>buzzfeed</w:t>
-      </w:r>
-      <w:proofErr w:type="spellEnd"/>
-      <w:r>
-        <w:t xml:space="preserve">’, ‘twitter’, etc. It saves the link by writing it to the urls.txt file, adding it to the queue, and then increasing the count variable. </w:t>
+        <w:t xml:space="preserve">. It will loop through each available link, it will save the link only if it has the terms ‘Ukraine’ or ‘Russia’ and if it doesn’t have websites/terms we don’t want such as ‘google’, ‘subscription’, ‘buzzfeed’, ‘twitter’, etc. It saves the link by writing it to the urls.txt file, adding it to the queue, and then increasing the count variable. </w:t>
       </w:r>
       <w:r>
         <w:t xml:space="preserve">Then it will check again if the maximum count has been reached, if </w:t>
@@ -269,20 +172,12 @@
       </w:r>
     </w:p>
     <w:p>
-      <w:proofErr w:type="spellStart"/>
       <w:r>
         <w:rPr>
           <w:rStyle w:val="IntenseEmphasis"/>
         </w:rPr>
         <w:lastRenderedPageBreak/>
-        <w:t>is_visible</w:t>
-      </w:r>
-      <w:proofErr w:type="spellEnd"/>
-      <w:r>
-        <w:rPr>
-          <w:rStyle w:val="IntenseEmphasis"/>
-        </w:rPr>
-        <w:t>:</w:t>
+        <w:t>is_visible:</w:t>
       </w:r>
       <w:r>
         <w:t xml:space="preserve"> This function takes an element (in this case data from our scraped </w:t>
@@ -336,31 +231,7 @@
         <w:t>The program processing_text.py will process all the scraped text from all three web crawlers</w:t>
       </w:r>
       <w:r>
-        <w:t>, it will save them in their own directories ‘</w:t>
-      </w:r>
-      <w:proofErr w:type="spellStart"/>
-      <w:r>
-        <w:t>int_urls_out</w:t>
-      </w:r>
-      <w:proofErr w:type="spellEnd"/>
-      <w:r>
-        <w:t>’, ‘</w:t>
-      </w:r>
-      <w:proofErr w:type="spellStart"/>
-      <w:r>
-        <w:t>dem_urls_out</w:t>
-      </w:r>
-      <w:proofErr w:type="spellEnd"/>
-      <w:r>
-        <w:t>’, and ‘</w:t>
-      </w:r>
-      <w:proofErr w:type="spellStart"/>
-      <w:r>
-        <w:t>rep_urls_out</w:t>
-      </w:r>
-      <w:proofErr w:type="spellEnd"/>
-      <w:r>
-        <w:t>’. Here are its functions:</w:t>
+        <w:t>, it will save them in their own directories ‘int_urls_out’, ‘dem_urls_out’, and ‘rep_urls_out’. Here are its functions:</w:t>
       </w:r>
     </w:p>
     <w:p>
@@ -371,74 +242,18 @@
         <w:t>main:</w:t>
       </w:r>
       <w:r>
-        <w:t xml:space="preserve"> This is the driver function; it simply calls the </w:t>
-      </w:r>
-      <w:proofErr w:type="spellStart"/>
-      <w:r>
-        <w:t>process_text</w:t>
-      </w:r>
-      <w:proofErr w:type="spellEnd"/>
-      <w:r>
-        <w:t xml:space="preserve"> function for each of the three directories ‘</w:t>
-      </w:r>
-      <w:proofErr w:type="spellStart"/>
-      <w:r>
-        <w:t>int_urls</w:t>
-      </w:r>
-      <w:proofErr w:type="spellEnd"/>
-      <w:r>
-        <w:t>’, ‘</w:t>
-      </w:r>
-      <w:proofErr w:type="spellStart"/>
-      <w:r>
-        <w:t>dem_urls</w:t>
-      </w:r>
-      <w:proofErr w:type="spellEnd"/>
-      <w:r>
-        <w:t>’, and ‘</w:t>
-      </w:r>
-      <w:proofErr w:type="spellStart"/>
-      <w:r>
-        <w:t>rep_urls</w:t>
-      </w:r>
-      <w:proofErr w:type="spellEnd"/>
-      <w:r>
-        <w:t>’ holding the scraped text from the web crawler functions.</w:t>
-      </w:r>
-    </w:p>
-    <w:p>
-      <w:proofErr w:type="spellStart"/>
+        <w:t xml:space="preserve"> This is the driver function; it simply calls the process_text function for each of the three directories ‘int_urls’, ‘dem_urls’, and ‘rep_urls’ holding the scraped text from the web crawler functions.</w:t>
+      </w:r>
+    </w:p>
+    <w:p>
       <w:r>
         <w:rPr>
           <w:rStyle w:val="IntenseEmphasis"/>
         </w:rPr>
-        <w:t>process_text</w:t>
-      </w:r>
-      <w:proofErr w:type="spellEnd"/>
-      <w:r>
-        <w:rPr>
-          <w:rStyle w:val="IntenseEmphasis"/>
-        </w:rPr>
-        <w:t>:</w:t>
-      </w:r>
-      <w:r>
-        <w:t xml:space="preserve"> This function first opens the given directory, and goes through each text file, it reads it as raw text and cleans/processing the data. Such as removing newlines, strange characters, and then saves the processed text in the new directory of ‘&lt;</w:t>
-      </w:r>
-      <w:proofErr w:type="spellStart"/>
-      <w:r>
-        <w:t>current_directory_name</w:t>
-      </w:r>
-      <w:proofErr w:type="spellEnd"/>
-      <w:r>
-        <w:t>&gt;_out’ and saves the processed text into a file named ‘&lt;</w:t>
-      </w:r>
-      <w:proofErr w:type="spellStart"/>
-      <w:r>
-        <w:t>current_directory_name</w:t>
-      </w:r>
-      <w:proofErr w:type="spellEnd"/>
-      <w:r>
-        <w:t xml:space="preserve">&gt;&lt;count&gt;.txt’. </w:t>
+        <w:t>process_text:</w:t>
+      </w:r>
+      <w:r>
+        <w:t xml:space="preserve"> This function first opens the given directory, and goes through each text file, it reads it as raw text and cleans/processing the data. Such as removing newlines, strange characters, and then saves the processed text in the new directory of ‘&lt;current_directory_name&gt;_out’ and saves the processed text into a file named ‘&lt;current_directory_name&gt;&lt;count&gt;.txt’. </w:t>
       </w:r>
     </w:p>
     <w:p>
@@ -465,55 +280,7 @@
         <w:t>main:</w:t>
       </w:r>
       <w:r>
-        <w:t xml:space="preserve"> This is the driver function; It will begin by getting </w:t>
-      </w:r>
-      <w:proofErr w:type="spellStart"/>
-      <w:r>
-        <w:t>stopwords</w:t>
-      </w:r>
-      <w:proofErr w:type="spellEnd"/>
-      <w:r>
-        <w:t xml:space="preserve"> for the English language, and then extends them to other common </w:t>
-      </w:r>
-      <w:proofErr w:type="spellStart"/>
-      <w:r>
-        <w:t>stopwords</w:t>
-      </w:r>
-      <w:proofErr w:type="spellEnd"/>
-      <w:r>
-        <w:t xml:space="preserve">/unwanted words we found in the text data. Then it will create a text file dictionary for each using the text files in the ‘_out’ directories created by processing_text.py using the </w:t>
-      </w:r>
-      <w:proofErr w:type="spellStart"/>
-      <w:r>
-        <w:t>create_tf_dict</w:t>
-      </w:r>
-      <w:proofErr w:type="spellEnd"/>
-      <w:r>
-        <w:t xml:space="preserve"> function. Then it will create a list of </w:t>
-      </w:r>
-      <w:proofErr w:type="gramStart"/>
-      <w:r>
-        <w:t>vocab</w:t>
-      </w:r>
-      <w:proofErr w:type="gramEnd"/>
-      <w:r>
-        <w:t xml:space="preserve"> from the keys in each text dictionary created using </w:t>
-      </w:r>
-      <w:proofErr w:type="spellStart"/>
-      <w:r>
-        <w:t>create_tf_dict</w:t>
-      </w:r>
-      <w:proofErr w:type="spellEnd"/>
-      <w:r>
-        <w:t xml:space="preserve">. Then it will create dictionaries utilizing both with the </w:t>
-      </w:r>
-      <w:proofErr w:type="spellStart"/>
-      <w:r>
-        <w:t>create_tfidf</w:t>
-      </w:r>
-      <w:proofErr w:type="spellEnd"/>
-      <w:r>
-        <w:t xml:space="preserve"> function. Then it will sort the dictionaries and print the first 30 sentences from the knowledge base created from each. </w:t>
+        <w:t xml:space="preserve"> This is the driver function; It will begin by getting stopwords for the English language, and then extends them to other common stopwords/unwanted words we found in the text data. Then it will create a text file dictionary for each using the text files in the ‘_out’ directories created by processing_text.py using the create_tf_dict function. Then it will create a list of vocab from the keys in each text dictionary created using create_tf_dict. Then it will create dictionaries utilizing both with the create_tfidf function. Then it will sort the dictionaries and print the first 30 sentences from the knowledge base created from each. </w:t>
       </w:r>
       <w:r>
         <w:t>Then it will extract the relevant sentences based on our top 10 terms. Finally, it will pickle the dictionaries.</w:t>
@@ -523,69 +290,37 @@
       </w:r>
     </w:p>
     <w:p>
-      <w:proofErr w:type="spellStart"/>
       <w:r>
         <w:rPr>
           <w:rStyle w:val="IntenseEmphasis"/>
         </w:rPr>
-        <w:t>create_tf_dict</w:t>
-      </w:r>
-      <w:proofErr w:type="spellEnd"/>
-      <w:r>
-        <w:rPr>
-          <w:rStyle w:val="IntenseEmphasis"/>
-        </w:rPr>
-        <w:t>:</w:t>
+        <w:t>create_tf_dict:</w:t>
       </w:r>
       <w:r>
         <w:t xml:space="preserve"> This function will create a dictionary for each directory, by going file by file in the given directory, it opens the file and reads in the raw text. It will then normalize the text, tokenize it, and then get the term frequencies, adding it to the vocab, and then creating the dictionary with it. It then will return the dictionary. </w:t>
       </w:r>
     </w:p>
     <w:p>
-      <w:proofErr w:type="spellStart"/>
       <w:r>
         <w:rPr>
           <w:rStyle w:val="IntenseEmphasis"/>
         </w:rPr>
         <w:lastRenderedPageBreak/>
-        <w:t>create_tfidf</w:t>
-      </w:r>
-      <w:proofErr w:type="spellEnd"/>
+        <w:t>create_tfidf:</w:t>
+      </w:r>
+      <w:r>
+        <w:t xml:space="preserve"> This function simply creates a dictionary given the two dictionaries for the text file and text file id (the vocab). </w:t>
+      </w:r>
+    </w:p>
+    <w:p>
       <w:r>
         <w:rPr>
           <w:rStyle w:val="IntenseEmphasis"/>
         </w:rPr>
-        <w:t>:</w:t>
-      </w:r>
-      <w:r>
-        <w:t xml:space="preserve"> This function simply creates a dictionary given the two dictionaries for the text file and text file id (the vocab). </w:t>
-      </w:r>
-    </w:p>
-    <w:p>
-      <w:proofErr w:type="spellStart"/>
-      <w:r>
-        <w:rPr>
-          <w:rStyle w:val="IntenseEmphasis"/>
-        </w:rPr>
-        <w:t>extract_sents</w:t>
-      </w:r>
-      <w:proofErr w:type="spellEnd"/>
-      <w:r>
-        <w:rPr>
-          <w:rStyle w:val="IntenseEmphasis"/>
-        </w:rPr>
-        <w:t>:</w:t>
-      </w:r>
-      <w:r>
-        <w:t xml:space="preserve"> This function simply extracts a sentence based on the given ‘term’ (word), it read in the file as raw text. Then it will tokenize the file by sentences and extract the tokenized sentences containing the term into a list called ‘</w:t>
-      </w:r>
-      <w:proofErr w:type="gramStart"/>
-      <w:r>
-        <w:t>results’</w:t>
-      </w:r>
-      <w:proofErr w:type="gramEnd"/>
-      <w:r>
-        <w:t>. Once it finishes, it will return the results as a set (guaranteeing that each sentence extracted is unique).</w:t>
+        <w:t>extract_sents:</w:t>
+      </w:r>
+      <w:r>
+        <w:t xml:space="preserve"> This function simply extracts a sentence based on the given ‘term’ (word), it read in the file as raw text. Then it will tokenize the file by sentences and extract the tokenized sentences containing the term into a list called ‘results’. Once it finishes, it will return the results as a set (guaranteeing that each sentence extracted is unique).</w:t>
       </w:r>
     </w:p>
     <w:p>
@@ -610,10 +345,10 @@
           <w:noProof/>
         </w:rPr>
         <w:drawing>
-          <wp:inline distT="0" distB="0" distL="0" distR="0" wp14:anchorId="05D4EB4F" wp14:editId="4008C9A4">
-            <wp:extent cx="3181350" cy="4191000"/>
-            <wp:effectExtent l="0" t="0" r="0" b="0"/>
-            <wp:docPr id="1" name="Picture 1" descr="A picture containing table&#10;&#10;Description automatically generated"/>
+          <wp:inline distT="0" distB="0" distL="0" distR="0" wp14:anchorId="3466A1DD" wp14:editId="626D5D71">
+            <wp:extent cx="5943600" cy="888365"/>
+            <wp:effectExtent l="0" t="0" r="0" b="6985"/>
+            <wp:docPr id="3" name="Picture 3" descr="Text&#10;&#10;Description automatically generated"/>
             <wp:cNvGraphicFramePr>
               <a:graphicFrameLocks xmlns:a="http://schemas.openxmlformats.org/drawingml/2006/main" noChangeAspect="1"/>
             </wp:cNvGraphicFramePr>
@@ -621,7 +356,7 @@
               <a:graphicData uri="http://schemas.openxmlformats.org/drawingml/2006/picture">
                 <pic:pic xmlns:pic="http://schemas.openxmlformats.org/drawingml/2006/picture">
                   <pic:nvPicPr>
-                    <pic:cNvPr id="1" name="Picture 1" descr="A picture containing table&#10;&#10;Description automatically generated"/>
+                    <pic:cNvPr id="3" name="Picture 3" descr="Text&#10;&#10;Description automatically generated"/>
                     <pic:cNvPicPr>
                       <a:picLocks noChangeAspect="1" noChangeArrowheads="1"/>
                     </pic:cNvPicPr>
@@ -642,7 +377,7 @@
                   <pic:spPr bwMode="auto">
                     <a:xfrm>
                       <a:off x="0" y="0"/>
-                      <a:ext cx="3181350" cy="4191000"/>
+                      <a:ext cx="5943600" cy="888365"/>
                     </a:xfrm>
                     <a:prstGeom prst="rect">
                       <a:avLst/>
@@ -664,18 +399,13 @@
         <w:pStyle w:val="Heading2"/>
       </w:pPr>
       <w:r>
-        <w:t xml:space="preserve">Here are some screenshots of our </w:t>
-      </w:r>
-      <w:r>
-        <w:t xml:space="preserve">one of our </w:t>
-      </w:r>
-      <w:proofErr w:type="gramStart"/>
-      <w:r>
-        <w:t>Knowledge</w:t>
-      </w:r>
-      <w:proofErr w:type="gramEnd"/>
-      <w:r>
-        <w:t xml:space="preserve"> Base</w:t>
+        <w:t xml:space="preserve">Here are some screenshots </w:t>
+      </w:r>
+      <w:r>
+        <w:t xml:space="preserve">of our </w:t>
+      </w:r>
+      <w:r>
+        <w:t>Knowledge Base</w:t>
       </w:r>
       <w:r>
         <w:t>s</w:t>
@@ -750,7 +480,6 @@
         <w:pStyle w:val="Heading2"/>
       </w:pPr>
       <w:r>
-        <w:lastRenderedPageBreak/>
         <w:t>Chatbot Sample Dialogs:</w:t>
       </w:r>
     </w:p>
@@ -935,15 +664,7 @@
         <w:ind w:left="1485" w:firstLine="675"/>
       </w:pPr>
       <w:r>
-        <w:t xml:space="preserve">‘tactical’ </w:t>
-      </w:r>
-      <w:proofErr w:type="gramStart"/>
-      <w:r>
-        <w:t>in order to</w:t>
-      </w:r>
-      <w:proofErr w:type="gramEnd"/>
-      <w:r>
-        <w:t xml:space="preserve"> focus resources on the Donbas area.</w:t>
+        <w:t>‘tactical’ in order to focus resources on the Donbas area.</w:t>
       </w:r>
     </w:p>
     <w:p>

</xml_diff>